<commit_message>
database_2_one, calcolo di PI
</commit_message>
<xml_diff>
--- a/AnalisiDatabase.docx
+++ b/AnalisiDatabase.docx
@@ -1018,137 +1018,65 @@
       </w:r>
     </w:p>
     <w:p/>
+    <w:p>
+      <w:r>
+        <w:t>03/04/19</w:t>
+      </w:r>
+    </w:p>
+    <w:p>
+      <w:r>
+        <w:t xml:space="preserve">Sono riuscito a far interrogare a </w:t>
+      </w:r>
+      <w:proofErr w:type="spellStart"/>
+      <w:r>
+        <w:t>python</w:t>
+      </w:r>
+      <w:proofErr w:type="spellEnd"/>
+      <w:r>
+        <w:t xml:space="preserve"> il database e creato il file partRatioSQL.py dove ho riprogettato tutto in modo che interroghi il database </w:t>
+      </w:r>
+      <w:proofErr w:type="spellStart"/>
+      <w:r>
+        <w:t>mysql</w:t>
+      </w:r>
+      <w:proofErr w:type="spellEnd"/>
+      <w:r>
+        <w:t xml:space="preserve"> piuttosto che il file </w:t>
+      </w:r>
+      <w:proofErr w:type="spellStart"/>
+      <w:r>
+        <w:t>csv</w:t>
+      </w:r>
+      <w:proofErr w:type="spellEnd"/>
+      <w:r>
+        <w:t xml:space="preserve">. </w:t>
+      </w:r>
+    </w:p>
+    <w:p>
+      <w:r>
+        <w:t xml:space="preserve">La velocità mi sembra migliorata ma non considerevolmente. </w:t>
+      </w:r>
+    </w:p>
+    <w:p>
+      <w:r>
+        <w:lastRenderedPageBreak/>
+        <w:t>PER MIGLIORARE: credo che dovrei rimodellare il database in modo da fargli calcolare la distanza già prima della query così da migliorare le tempistiche (credo) per questa cosa però dovrei strutturare in modo diverso i dati, in particolare la data e la location</w:t>
+      </w:r>
+    </w:p>
+    <w:p>
+      <w:r>
+        <w:t>Potrei provare con solo 1000 record così riesco a fare test più significativi</w:t>
+      </w:r>
+    </w:p>
+    <w:p>
+      <w:r>
+        <w:t>! DA FARE: strutturare meglio i file di test e di codice</w:t>
+      </w:r>
+    </w:p>
     <w:p/>
-    <w:p/>
-    <w:p/>
-    <w:p/>
-    <w:p/>
-    <w:p>
-      <w:r>
-        <w:t>CONSIGLI</w:t>
-      </w:r>
-      <w:r>
-        <w:t xml:space="preserve"> PROF</w:t>
-      </w:r>
-      <w:r>
-        <w:t>:</w:t>
-      </w:r>
-    </w:p>
-    <w:p>
-      <w:r>
-        <w:t>ok maurino</w:t>
-      </w:r>
-      <w:r>
-        <w:t xml:space="preserve"> – progettone di complementi</w:t>
-      </w:r>
-    </w:p>
-    <w:p>
-      <w:r>
-        <w:t>capire se mantenere la struttura albero consigliata o utilizzare qualcosa di già presente che mi facilit</w:t>
-      </w:r>
-      <w:r>
-        <w:t>i</w:t>
-      </w:r>
-      <w:r>
-        <w:t xml:space="preserve"> il problema! Non stravolgere il database ma magari concentrarmi solo su un sottoinsieme di record significativi</w:t>
-      </w:r>
-    </w:p>
-    <w:p>
-      <w:r>
-        <w:t>Cerca altre strutture dati possibili (red</w:t>
-      </w:r>
-      <w:r>
-        <w:t>-black</w:t>
-      </w:r>
-      <w:r>
-        <w:t xml:space="preserve"> </w:t>
-      </w:r>
-      <w:proofErr w:type="spellStart"/>
-      <w:r>
-        <w:t>trees</w:t>
-      </w:r>
-      <w:proofErr w:type="spellEnd"/>
-      <w:r>
-        <w:t>)</w:t>
-      </w:r>
-    </w:p>
-    <w:p>
-      <w:r>
-        <w:t>Cerca algoritmo a priori (struttura ad albero)</w:t>
-      </w:r>
-    </w:p>
-    <w:p>
-      <w:r>
-        <w:t>A</w:t>
-      </w:r>
-      <w:r>
-        <w:t>s</w:t>
-      </w:r>
-      <w:r>
-        <w:t>s</w:t>
-      </w:r>
-      <w:r>
-        <w:t>oc</w:t>
-      </w:r>
-      <w:r>
-        <w:t>i</w:t>
-      </w:r>
-      <w:r>
-        <w:t>a</w:t>
-      </w:r>
-      <w:r>
-        <w:t>tion rule mining, i</w:t>
-      </w:r>
-      <w:r>
-        <w:t>n questo tipo di algoritmi vi è</w:t>
-      </w:r>
-      <w:r>
-        <w:t>:</w:t>
-      </w:r>
-    </w:p>
-    <w:p>
-      <w:r>
-        <w:t>Ricerca de</w:t>
-      </w:r>
-      <w:r>
-        <w:t>i</w:t>
-      </w:r>
-      <w:r>
-        <w:t xml:space="preserve"> candidati utilizzabili</w:t>
-      </w:r>
-    </w:p>
-    <w:p>
-      <w:r>
-        <w:t>Vedere se rispettano una certa regola per capire se sono significativi</w:t>
-      </w:r>
-    </w:p>
-    <w:p>
-      <w:r>
-        <w:t xml:space="preserve">(nota: </w:t>
-      </w:r>
-      <w:r>
-        <w:t xml:space="preserve">distanza spaziale forse tramite </w:t>
-      </w:r>
-      <w:proofErr w:type="spellStart"/>
-      <w:r>
-        <w:t>maps</w:t>
-      </w:r>
-      <w:proofErr w:type="spellEnd"/>
-      <w:r>
-        <w:t xml:space="preserve"> per le strade </w:t>
-      </w:r>
-      <w:proofErr w:type="spellStart"/>
-      <w:r>
-        <w:t>ecc</w:t>
-      </w:r>
-      <w:proofErr w:type="spellEnd"/>
-      <w:r>
-        <w:t>)</w:t>
-      </w:r>
-    </w:p>
-    <w:p>
-      <w:r>
-        <w:t>Cosa ho fatto:</w:t>
+    <w:p>
+      <w:r>
+        <w:t xml:space="preserve">Performance: </w:t>
       </w:r>
     </w:p>
     <w:p>
@@ -1158,41 +1086,24 @@
           <w:ilvl w:val="0"/>
           <w:numId w:val="5"/>
         </w:numPr>
-      </w:pPr>
-      <w:r>
-        <w:t>Preparato la funzione per il calcolo del PR e successivo calcolo PI</w:t>
-      </w:r>
-    </w:p>
-    <w:p/>
-    <w:p>
-      <w:r>
-        <w:t>COSE PER DOMANI:</w:t>
-      </w:r>
-    </w:p>
-    <w:p>
-      <w:r>
-        <w:t>cercare strutture dati alternative (vedi sopra)</w:t>
-      </w:r>
-    </w:p>
-    <w:p>
-      <w:r>
-        <w:t xml:space="preserve">provare a implementare la struttura dati del paper usando le classi </w:t>
-      </w:r>
-      <w:proofErr w:type="spellStart"/>
-      <w:r>
-        <w:t>python</w:t>
-      </w:r>
-      <w:proofErr w:type="spellEnd"/>
-      <w:r>
-        <w:t xml:space="preserve"> e collegamenti con liste ecc</w:t>
-      </w:r>
-    </w:p>
-    <w:p/>
-    <w:p/>
-    <w:p>
-      <w:r>
-        <w:t>MAURINO:</w:t>
-      </w:r>
+        <w:rPr>
+          <w:lang w:val="en-US"/>
+        </w:rPr>
+      </w:pPr>
+      <w:r>
+        <w:rPr>
+          <w:lang w:val="en-US"/>
+        </w:rPr>
+        <w:t>SQL [Aggravated Assault, Residential B</w:t>
+      </w:r>
+      <w:r>
+        <w:rPr>
+          <w:lang w:val="en-US"/>
+        </w:rPr>
+        <w:t xml:space="preserve">urglary] – 3 min </w:t>
+      </w:r>
+      <w:bookmarkStart w:id="0" w:name="_GoBack"/>
+      <w:bookmarkEnd w:id="0"/>
     </w:p>
     <w:p>
       <w:pPr>
@@ -1201,17 +1112,172 @@
           <w:ilvl w:val="0"/>
           <w:numId w:val="5"/>
         </w:numPr>
-      </w:pPr>
-      <w:r>
-        <w:t xml:space="preserve">Implementa il </w:t>
-      </w:r>
-      <w:proofErr w:type="spellStart"/>
-      <w:r>
-        <w:t>csv</w:t>
-      </w:r>
-      <w:proofErr w:type="spellEnd"/>
-      <w:r>
-        <w:t xml:space="preserve"> in base di dati relazionale con indici per velocizzare la ricerca all’interno della stessa</w:t>
+        <w:rPr>
+          <w:lang w:val="en-US"/>
+        </w:rPr>
+      </w:pPr>
+    </w:p>
+    <w:p>
+      <w:pPr>
+        <w:rPr>
+          <w:lang w:val="en-US"/>
+        </w:rPr>
+      </w:pPr>
+    </w:p>
+    <w:p>
+      <w:pPr>
+        <w:rPr>
+          <w:lang w:val="en-US"/>
+        </w:rPr>
+      </w:pPr>
+    </w:p>
+    <w:p>
+      <w:pPr>
+        <w:rPr>
+          <w:lang w:val="en-US"/>
+        </w:rPr>
+      </w:pPr>
+    </w:p>
+    <w:p>
+      <w:pPr>
+        <w:rPr>
+          <w:lang w:val="en-US"/>
+        </w:rPr>
+      </w:pPr>
+    </w:p>
+    <w:p>
+      <w:pPr>
+        <w:rPr>
+          <w:lang w:val="en-US"/>
+        </w:rPr>
+      </w:pPr>
+    </w:p>
+    <w:p>
+      <w:r>
+        <w:t>CONSIGLI</w:t>
+      </w:r>
+      <w:r>
+        <w:t xml:space="preserve"> PROF</w:t>
+      </w:r>
+      <w:r>
+        <w:t>:</w:t>
+      </w:r>
+    </w:p>
+    <w:p>
+      <w:r>
+        <w:t>ok maurino</w:t>
+      </w:r>
+      <w:r>
+        <w:t xml:space="preserve"> – progettone di complementi</w:t>
+      </w:r>
+    </w:p>
+    <w:p>
+      <w:r>
+        <w:t>capire se mantenere la struttura albero consigliata o utilizzare qualcosa di già presente che mi facilit</w:t>
+      </w:r>
+      <w:r>
+        <w:t>i</w:t>
+      </w:r>
+      <w:r>
+        <w:t xml:space="preserve"> il problema! Non stravolgere il database ma magari concentrarmi solo su un sottoinsieme di record significativi</w:t>
+      </w:r>
+    </w:p>
+    <w:p>
+      <w:r>
+        <w:t>Cerca altre strutture dati possibili (red</w:t>
+      </w:r>
+      <w:r>
+        <w:t>-black</w:t>
+      </w:r>
+      <w:r>
+        <w:t xml:space="preserve"> </w:t>
+      </w:r>
+      <w:proofErr w:type="spellStart"/>
+      <w:r>
+        <w:t>trees</w:t>
+      </w:r>
+      <w:proofErr w:type="spellEnd"/>
+      <w:r>
+        <w:t>)</w:t>
+      </w:r>
+    </w:p>
+    <w:p>
+      <w:r>
+        <w:t>Cerca algoritmo a priori (struttura ad albero)</w:t>
+      </w:r>
+    </w:p>
+    <w:p>
+      <w:r>
+        <w:t>A</w:t>
+      </w:r>
+      <w:r>
+        <w:t>s</w:t>
+      </w:r>
+      <w:r>
+        <w:t>s</w:t>
+      </w:r>
+      <w:r>
+        <w:t>oc</w:t>
+      </w:r>
+      <w:r>
+        <w:t>i</w:t>
+      </w:r>
+      <w:r>
+        <w:t>a</w:t>
+      </w:r>
+      <w:r>
+        <w:t>tion rule mining, i</w:t>
+      </w:r>
+      <w:r>
+        <w:t>n questo tipo di algoritmi vi è</w:t>
+      </w:r>
+      <w:r>
+        <w:t>:</w:t>
+      </w:r>
+    </w:p>
+    <w:p>
+      <w:r>
+        <w:t>Ricerca de</w:t>
+      </w:r>
+      <w:r>
+        <w:t>i</w:t>
+      </w:r>
+      <w:r>
+        <w:t xml:space="preserve"> candidati utilizzabili</w:t>
+      </w:r>
+    </w:p>
+    <w:p>
+      <w:r>
+        <w:t>Vedere se rispettano una certa regola per capire se sono significativi</w:t>
+      </w:r>
+    </w:p>
+    <w:p>
+      <w:r>
+        <w:t xml:space="preserve">(nota: </w:t>
+      </w:r>
+      <w:r>
+        <w:t xml:space="preserve">distanza spaziale forse tramite </w:t>
+      </w:r>
+      <w:proofErr w:type="spellStart"/>
+      <w:r>
+        <w:t>maps</w:t>
+      </w:r>
+      <w:proofErr w:type="spellEnd"/>
+      <w:r>
+        <w:t xml:space="preserve"> per le strade </w:t>
+      </w:r>
+      <w:proofErr w:type="spellStart"/>
+      <w:r>
+        <w:t>ecc</w:t>
+      </w:r>
+      <w:proofErr w:type="spellEnd"/>
+      <w:r>
+        <w:t>)</w:t>
+      </w:r>
+    </w:p>
+    <w:p>
+      <w:r>
+        <w:t>Cosa ho fatto:</w:t>
       </w:r>
     </w:p>
     <w:p>
@@ -1223,13 +1289,40 @@
         </w:numPr>
       </w:pPr>
       <w:r>
-        <w:t xml:space="preserve">Cerca se vi sono indici in due dimensioni per </w:t>
-      </w:r>
-      <w:proofErr w:type="spellStart"/>
-      <w:r>
-        <w:t>mySQL</w:t>
-      </w:r>
-      <w:proofErr w:type="spellEnd"/>
+        <w:t>Preparato la funzione per il calcolo del PR e successivo calcolo PI</w:t>
+      </w:r>
+    </w:p>
+    <w:p/>
+    <w:p>
+      <w:r>
+        <w:t>COSE PER DOMANI:</w:t>
+      </w:r>
+    </w:p>
+    <w:p>
+      <w:r>
+        <w:t>cercare strutture dati alternative (vedi sopra)</w:t>
+      </w:r>
+    </w:p>
+    <w:p>
+      <w:r>
+        <w:t xml:space="preserve">provare a implementare la struttura dati del paper usando le classi </w:t>
+      </w:r>
+      <w:proofErr w:type="spellStart"/>
+      <w:r>
+        <w:t>python</w:t>
+      </w:r>
+      <w:proofErr w:type="spellEnd"/>
+      <w:r>
+        <w:t xml:space="preserve"> e collegamenti con liste ecc</w:t>
+      </w:r>
+    </w:p>
+    <w:p/>
+    <w:p/>
+    <w:p>
+      <w:r>
+        <w:lastRenderedPageBreak/>
+        <w:t>MAURINO:</w:t>
+      </w:r>
     </w:p>
     <w:p>
       <w:pPr>
@@ -1239,21 +1332,16 @@
           <w:numId w:val="5"/>
         </w:numPr>
       </w:pPr>
-      <w:proofErr w:type="spellStart"/>
-      <w:r>
-        <w:t>postgres</w:t>
-      </w:r>
-      <w:proofErr w:type="spellEnd"/>
-      <w:r>
-        <w:t xml:space="preserve">, </w:t>
-      </w:r>
-      <w:proofErr w:type="spellStart"/>
-      <w:r>
-        <w:t>mongDB</w:t>
-      </w:r>
-      <w:proofErr w:type="spellEnd"/>
-      <w:r>
-        <w:t xml:space="preserve"> come soluzioni per rappresentare i punti nello spazio</w:t>
+      <w:r>
+        <w:t xml:space="preserve">Implementa il </w:t>
+      </w:r>
+      <w:proofErr w:type="spellStart"/>
+      <w:r>
+        <w:t>csv</w:t>
+      </w:r>
+      <w:proofErr w:type="spellEnd"/>
+      <w:r>
+        <w:t xml:space="preserve"> in base di dati relazionale con indici per velocizzare la ricerca all’interno della stessa</w:t>
       </w:r>
     </w:p>
     <w:p>
@@ -1265,8 +1353,13 @@
         </w:numPr>
       </w:pPr>
       <w:r>
-        <w:t>vortex (per rappresentare i dati in 3 dimensioni)</w:t>
-      </w:r>
+        <w:t xml:space="preserve">Cerca se vi sono indici in due dimensioni per </w:t>
+      </w:r>
+      <w:proofErr w:type="spellStart"/>
+      <w:r>
+        <w:t>mySQL</w:t>
+      </w:r>
+      <w:proofErr w:type="spellEnd"/>
     </w:p>
     <w:p>
       <w:pPr>
@@ -1276,8 +1369,21 @@
           <w:numId w:val="5"/>
         </w:numPr>
       </w:pPr>
-      <w:r>
-        <w:t>grafo delle distanze per rendere più efficiente il tutto</w:t>
+      <w:proofErr w:type="spellStart"/>
+      <w:r>
+        <w:t>postgres</w:t>
+      </w:r>
+      <w:proofErr w:type="spellEnd"/>
+      <w:r>
+        <w:t xml:space="preserve">, </w:t>
+      </w:r>
+      <w:proofErr w:type="spellStart"/>
+      <w:r>
+        <w:t>mongDB</w:t>
+      </w:r>
+      <w:proofErr w:type="spellEnd"/>
+      <w:r>
+        <w:t xml:space="preserve"> come soluzioni per rappresentare i punti nello spazio</w:t>
       </w:r>
     </w:p>
     <w:p>
@@ -1289,6 +1395,30 @@
         </w:numPr>
       </w:pPr>
       <w:r>
+        <w:t>vortex (per rappresentare i dati in 3 dimensioni)</w:t>
+      </w:r>
+    </w:p>
+    <w:p>
+      <w:pPr>
+        <w:pStyle w:val="Paragrafoelenco"/>
+        <w:numPr>
+          <w:ilvl w:val="0"/>
+          <w:numId w:val="5"/>
+        </w:numPr>
+      </w:pPr>
+      <w:r>
+        <w:t>grafo delle distanze per rendere più efficiente il tutto</w:t>
+      </w:r>
+    </w:p>
+    <w:p>
+      <w:pPr>
+        <w:pStyle w:val="Paragrafoelenco"/>
+        <w:numPr>
+          <w:ilvl w:val="0"/>
+          <w:numId w:val="5"/>
+        </w:numPr>
+      </w:pPr>
+      <w:r>
         <w:t>pensare a grafo delle distanze viarie per tenere conto di quanto tempo si impiega da raggiungere un luogo a un altro</w:t>
       </w:r>
     </w:p>
@@ -1392,7 +1522,6 @@
       </w:pPr>
       <w:proofErr w:type="spellStart"/>
       <w:r>
-        <w:lastRenderedPageBreak/>
         <w:t>crimedataset</w:t>
       </w:r>
       <w:proofErr w:type="spellEnd"/>
@@ -1433,10 +1562,7 @@
       </w:r>
     </w:p>
     <w:p/>
-    <w:p>
-      <w:bookmarkStart w:id="0" w:name="_GoBack"/>
-      <w:bookmarkEnd w:id="0"/>
-    </w:p>
+    <w:p/>
     <w:sectPr>
       <w:pgSz w:w="11906" w:h="16838"/>
       <w:pgMar w:top="1417" w:right="1134" w:bottom="1134" w:left="1134" w:header="708" w:footer="708" w:gutter="0"/>

</xml_diff>